<commit_message>
Offset field extended with third field for main target.
The note and snippet offset field was extended to indicate the offset
in the snippet for the main target term that triggered the snippet.
This information is used by other apps (e.g. MAVA). In order to make
this work, context terms now include all terms from the dictionary,
instead of all terms except thos belonging to the main target.
Removal of the first and last token from the snippet was moved back
to step 4 (from step 5) and is now conditional on those tokens not
being part of the term that was tagged.
Contents of the variables noffset and termid were switched. This was
corrected. Test notes have been updated to include tests for the
correct offset of the main target term in the snippet if that term
happens to be mentioned more than once in the snippet.
</commit_message>
<xml_diff>
--- a/tests/test_notes/test_note_descriptions.docx
+++ b/tests/test_notes/test_note_descriptions.docx
@@ -16,7 +16,7 @@
       <w:tblGrid>
         <w:gridCol w:w="805"/>
         <w:gridCol w:w="1297"/>
-        <w:gridCol w:w="1883"/>
+        <w:gridCol w:w="2280"/>
         <w:gridCol w:w="1260"/>
         <w:gridCol w:w="4196"/>
       </w:tblGrid>
@@ -24,7 +24,6 @@
         <w:tc>
           <w:tcPr>
             <w:tcW w:w="805" w:type="dxa"/>
-            <w:tcMar/>
           </w:tcPr>
           <w:p>
             <w:pPr>
@@ -45,7 +44,6 @@
         <w:tc>
           <w:tcPr>
             <w:tcW w:w="1297" w:type="dxa"/>
-            <w:tcMar/>
           </w:tcPr>
           <w:p>
             <w:pPr>
@@ -66,7 +64,6 @@
         <w:tc>
           <w:tcPr>
             <w:tcW w:w="1853" w:type="dxa"/>
-            <w:tcMar/>
           </w:tcPr>
           <w:p>
             <w:pPr>
@@ -87,7 +84,6 @@
         <w:tc>
           <w:tcPr>
             <w:tcW w:w="1260" w:type="dxa"/>
-            <w:tcMar/>
           </w:tcPr>
           <w:p>
             <w:pPr>
@@ -108,7 +104,6 @@
         <w:tc>
           <w:tcPr>
             <w:tcW w:w="4196" w:type="dxa"/>
-            <w:tcMar/>
           </w:tcPr>
           <w:p>
             <w:pPr>
@@ -131,7 +126,6 @@
         <w:tc>
           <w:tcPr>
             <w:tcW w:w="805" w:type="dxa"/>
-            <w:tcMar/>
           </w:tcPr>
           <w:p>
             <w:pPr>
@@ -147,7 +141,6 @@
         <w:tc>
           <w:tcPr>
             <w:tcW w:w="1297" w:type="dxa"/>
-            <w:tcMar/>
           </w:tcPr>
           <w:p>
             <w:r>
@@ -158,7 +151,6 @@
         <w:tc>
           <w:tcPr>
             <w:tcW w:w="1853" w:type="dxa"/>
-            <w:tcMar/>
           </w:tcPr>
           <w:p>
             <w:r>
@@ -169,7 +161,6 @@
         <w:tc>
           <w:tcPr>
             <w:tcW w:w="1260" w:type="dxa"/>
-            <w:tcMar/>
           </w:tcPr>
           <w:p>
             <w:r>
@@ -180,7 +171,6 @@
         <w:tc>
           <w:tcPr>
             <w:tcW w:w="4196" w:type="dxa"/>
-            <w:tcMar/>
           </w:tcPr>
           <w:p>
             <w:r>
@@ -193,7 +183,6 @@
         <w:tc>
           <w:tcPr>
             <w:tcW w:w="805" w:type="dxa"/>
-            <w:tcMar/>
           </w:tcPr>
           <w:p>
             <w:pPr>
@@ -209,7 +198,6 @@
         <w:tc>
           <w:tcPr>
             <w:tcW w:w="1297" w:type="dxa"/>
-            <w:tcMar/>
           </w:tcPr>
           <w:p>
             <w:r>
@@ -220,7 +208,6 @@
         <w:tc>
           <w:tcPr>
             <w:tcW w:w="1853" w:type="dxa"/>
-            <w:tcMar/>
           </w:tcPr>
           <w:p>
             <w:r>
@@ -231,7 +218,6 @@
         <w:tc>
           <w:tcPr>
             <w:tcW w:w="1260" w:type="dxa"/>
-            <w:tcMar/>
           </w:tcPr>
           <w:p>
             <w:r>
@@ -242,7 +228,6 @@
         <w:tc>
           <w:tcPr>
             <w:tcW w:w="4196" w:type="dxa"/>
-            <w:tcMar/>
           </w:tcPr>
           <w:p>
             <w:r>
@@ -255,7 +240,6 @@
         <w:tc>
           <w:tcPr>
             <w:tcW w:w="805" w:type="dxa"/>
-            <w:tcMar/>
           </w:tcPr>
           <w:p>
             <w:pPr>
@@ -271,7 +255,6 @@
         <w:tc>
           <w:tcPr>
             <w:tcW w:w="1297" w:type="dxa"/>
-            <w:tcMar/>
           </w:tcPr>
           <w:p>
             <w:r>
@@ -282,7 +265,6 @@
         <w:tc>
           <w:tcPr>
             <w:tcW w:w="1853" w:type="dxa"/>
-            <w:tcMar/>
           </w:tcPr>
           <w:p>
             <w:r>
@@ -293,7 +275,6 @@
         <w:tc>
           <w:tcPr>
             <w:tcW w:w="1260" w:type="dxa"/>
-            <w:tcMar/>
           </w:tcPr>
           <w:p>
             <w:r>
@@ -304,7 +285,6 @@
         <w:tc>
           <w:tcPr>
             <w:tcW w:w="4196" w:type="dxa"/>
-            <w:tcMar/>
           </w:tcPr>
           <w:p>
             <w:r>
@@ -317,7 +297,6 @@
         <w:tc>
           <w:tcPr>
             <w:tcW w:w="805" w:type="dxa"/>
-            <w:tcMar/>
           </w:tcPr>
           <w:p>
             <w:pPr>
@@ -333,7 +312,6 @@
         <w:tc>
           <w:tcPr>
             <w:tcW w:w="1297" w:type="dxa"/>
-            <w:tcMar/>
           </w:tcPr>
           <w:p>
             <w:r>
@@ -344,7 +322,6 @@
         <w:tc>
           <w:tcPr>
             <w:tcW w:w="1853" w:type="dxa"/>
-            <w:tcMar/>
           </w:tcPr>
           <w:p>
             <w:r>
@@ -355,7 +332,6 @@
         <w:tc>
           <w:tcPr>
             <w:tcW w:w="1260" w:type="dxa"/>
-            <w:tcMar/>
           </w:tcPr>
           <w:p>
             <w:r>
@@ -366,7 +342,6 @@
         <w:tc>
           <w:tcPr>
             <w:tcW w:w="4196" w:type="dxa"/>
-            <w:tcMar/>
           </w:tcPr>
           <w:p>
             <w:r>
@@ -379,7 +354,6 @@
         <w:tc>
           <w:tcPr>
             <w:tcW w:w="805" w:type="dxa"/>
-            <w:tcMar/>
           </w:tcPr>
           <w:p>
             <w:pPr>
@@ -395,7 +369,6 @@
         <w:tc>
           <w:tcPr>
             <w:tcW w:w="1297" w:type="dxa"/>
-            <w:tcMar/>
           </w:tcPr>
           <w:p>
             <w:r>
@@ -406,7 +379,6 @@
         <w:tc>
           <w:tcPr>
             <w:tcW w:w="1853" w:type="dxa"/>
-            <w:tcMar/>
           </w:tcPr>
           <w:p>
             <w:r>
@@ -417,7 +389,6 @@
         <w:tc>
           <w:tcPr>
             <w:tcW w:w="1260" w:type="dxa"/>
-            <w:tcMar/>
           </w:tcPr>
           <w:p>
             <w:r>
@@ -431,7 +402,6 @@
         <w:tc>
           <w:tcPr>
             <w:tcW w:w="4196" w:type="dxa"/>
-            <w:tcMar/>
           </w:tcPr>
           <w:p>
             <w:r>
@@ -447,7 +417,6 @@
         <w:tc>
           <w:tcPr>
             <w:tcW w:w="805" w:type="dxa"/>
-            <w:tcMar/>
           </w:tcPr>
           <w:p>
             <w:pPr>
@@ -463,7 +432,6 @@
         <w:tc>
           <w:tcPr>
             <w:tcW w:w="1297" w:type="dxa"/>
-            <w:tcMar/>
           </w:tcPr>
           <w:p>
             <w:r>
@@ -474,7 +442,6 @@
         <w:tc>
           <w:tcPr>
             <w:tcW w:w="1853" w:type="dxa"/>
-            <w:tcMar/>
           </w:tcPr>
           <w:p>
             <w:r>
@@ -485,7 +452,6 @@
         <w:tc>
           <w:tcPr>
             <w:tcW w:w="1260" w:type="dxa"/>
-            <w:tcMar/>
           </w:tcPr>
           <w:p>
             <w:r>
@@ -496,7 +462,6 @@
         <w:tc>
           <w:tcPr>
             <w:tcW w:w="4196" w:type="dxa"/>
-            <w:tcMar/>
           </w:tcPr>
           <w:p>
             <w:r>
@@ -509,7 +474,6 @@
         <w:tc>
           <w:tcPr>
             <w:tcW w:w="805" w:type="dxa"/>
-            <w:tcMar/>
           </w:tcPr>
           <w:p>
             <w:pPr>
@@ -525,7 +489,6 @@
         <w:tc>
           <w:tcPr>
             <w:tcW w:w="1297" w:type="dxa"/>
-            <w:tcMar/>
           </w:tcPr>
           <w:p>
             <w:r>
@@ -536,7 +499,6 @@
         <w:tc>
           <w:tcPr>
             <w:tcW w:w="1853" w:type="dxa"/>
-            <w:tcMar/>
           </w:tcPr>
           <w:p>
             <w:r>
@@ -547,7 +509,6 @@
         <w:tc>
           <w:tcPr>
             <w:tcW w:w="1260" w:type="dxa"/>
-            <w:tcMar/>
           </w:tcPr>
           <w:p>
             <w:r>
@@ -558,7 +519,6 @@
         <w:tc>
           <w:tcPr>
             <w:tcW w:w="4196" w:type="dxa"/>
-            <w:tcMar/>
           </w:tcPr>
           <w:p>
             <w:r>
@@ -571,7 +531,6 @@
         <w:tc>
           <w:tcPr>
             <w:tcW w:w="805" w:type="dxa"/>
-            <w:tcMar/>
           </w:tcPr>
           <w:p>
             <w:pPr>
@@ -587,7 +546,6 @@
         <w:tc>
           <w:tcPr>
             <w:tcW w:w="1297" w:type="dxa"/>
-            <w:tcMar/>
           </w:tcPr>
           <w:p>
             <w:r>
@@ -598,7 +556,6 @@
         <w:tc>
           <w:tcPr>
             <w:tcW w:w="1853" w:type="dxa"/>
-            <w:tcMar/>
           </w:tcPr>
           <w:p>
             <w:r>
@@ -609,7 +566,6 @@
         <w:tc>
           <w:tcPr>
             <w:tcW w:w="1260" w:type="dxa"/>
-            <w:tcMar/>
           </w:tcPr>
           <w:p>
             <w:r>
@@ -620,7 +576,6 @@
         <w:tc>
           <w:tcPr>
             <w:tcW w:w="4196" w:type="dxa"/>
-            <w:tcMar/>
           </w:tcPr>
           <w:p>
             <w:r>
@@ -633,7 +588,6 @@
         <w:tc>
           <w:tcPr>
             <w:tcW w:w="805" w:type="dxa"/>
-            <w:tcMar/>
           </w:tcPr>
           <w:p>
             <w:pPr>
@@ -649,7 +603,6 @@
         <w:tc>
           <w:tcPr>
             <w:tcW w:w="1297" w:type="dxa"/>
-            <w:tcMar/>
           </w:tcPr>
           <w:p>
             <w:r>
@@ -660,7 +613,6 @@
         <w:tc>
           <w:tcPr>
             <w:tcW w:w="1853" w:type="dxa"/>
-            <w:tcMar/>
           </w:tcPr>
           <w:p>
             <w:r>
@@ -671,7 +623,6 @@
         <w:tc>
           <w:tcPr>
             <w:tcW w:w="1260" w:type="dxa"/>
-            <w:tcMar/>
           </w:tcPr>
           <w:p>
             <w:r>
@@ -682,45 +633,24 @@
         <w:tc>
           <w:tcPr>
             <w:tcW w:w="4196" w:type="dxa"/>
-            <w:tcMar/>
-          </w:tcPr>
-          <w:p>
-            <w:r>
-              <w:rPr/>
-              <w:t xml:space="preserve">Term preceded by FAM </w:t>
-            </w:r>
-            <w:r>
-              <w:rPr/>
-              <w:t>modi</w:t>
-            </w:r>
-            <w:r>
-              <w:rPr/>
+          </w:tcPr>
+          <w:p>
+            <w:r>
+              <w:t>Term preceded by FAM modi</w:t>
+            </w:r>
+            <w:r>
               <w:t>fi</w:t>
             </w:r>
             <w:r>
-              <w:rPr/>
-              <w:t>er</w:t>
-            </w:r>
-            <w:r>
-              <w:rPr/>
-              <w:t xml:space="preserve"> ‘wife’ </w:t>
-            </w:r>
-            <w:r>
-              <w:rPr/>
-              <w:t>on line</w:t>
-            </w:r>
-            <w:r>
-              <w:rPr/>
-              <w:t xml:space="preserve"> before but same sentence.</w:t>
-            </w:r>
-          </w:p>
-        </w:tc>
-      </w:tr>
-      <w:tr>
-        <w:tc>
-          <w:tcPr>
-            <w:tcW w:w="805" w:type="dxa"/>
-            <w:tcMar/>
+              <w:t>er ‘wife’ on line before but same sentence.</w:t>
+            </w:r>
+          </w:p>
+        </w:tc>
+      </w:tr>
+      <w:tr>
+        <w:tc>
+          <w:tcPr>
+            <w:tcW w:w="805" w:type="dxa"/>
           </w:tcPr>
           <w:p>
             <w:pPr>
@@ -736,7 +666,6 @@
         <w:tc>
           <w:tcPr>
             <w:tcW w:w="1297" w:type="dxa"/>
-            <w:tcMar/>
           </w:tcPr>
           <w:p>
             <w:r>
@@ -747,7 +676,6 @@
         <w:tc>
           <w:tcPr>
             <w:tcW w:w="1853" w:type="dxa"/>
-            <w:tcMar/>
           </w:tcPr>
           <w:p>
             <w:pPr>
@@ -763,7 +691,6 @@
         <w:tc>
           <w:tcPr>
             <w:tcW w:w="1260" w:type="dxa"/>
-            <w:tcMar/>
           </w:tcPr>
           <w:p>
             <w:r>
@@ -774,7 +701,6 @@
         <w:tc>
           <w:tcPr>
             <w:tcW w:w="4196" w:type="dxa"/>
-            <w:tcMar/>
           </w:tcPr>
           <w:p>
             <w:r>
@@ -790,7 +716,6 @@
         <w:tc>
           <w:tcPr>
             <w:tcW w:w="805" w:type="dxa"/>
-            <w:tcMar/>
           </w:tcPr>
           <w:p>
             <w:pPr>
@@ -806,7 +731,6 @@
         <w:tc>
           <w:tcPr>
             <w:tcW w:w="1297" w:type="dxa"/>
-            <w:tcMar/>
           </w:tcPr>
           <w:p>
             <w:r>
@@ -817,7 +741,6 @@
         <w:tc>
           <w:tcPr>
             <w:tcW w:w="1853" w:type="dxa"/>
-            <w:tcMar/>
           </w:tcPr>
           <w:p>
             <w:r>
@@ -828,7 +751,6 @@
         <w:tc>
           <w:tcPr>
             <w:tcW w:w="1260" w:type="dxa"/>
-            <w:tcMar/>
           </w:tcPr>
           <w:p>
             <w:r>
@@ -839,45 +761,24 @@
         <w:tc>
           <w:tcPr>
             <w:tcW w:w="4196" w:type="dxa"/>
-            <w:tcMar/>
-          </w:tcPr>
-          <w:p>
-            <w:r>
-              <w:rPr/>
-              <w:t xml:space="preserve">Term preceded by NEGEX modifier ‘not’ at end of </w:t>
-            </w:r>
-            <w:r>
-              <w:rPr/>
-              <w:t>previous</w:t>
-            </w:r>
-            <w:r>
-              <w:rPr/>
-              <w:t xml:space="preserve"> line and FAM </w:t>
-            </w:r>
-            <w:r>
-              <w:rPr/>
-              <w:t>modi</w:t>
-            </w:r>
-            <w:r>
-              <w:rPr/>
+          </w:tcPr>
+          <w:p>
+            <w:r>
+              <w:t>Term preceded by NEGEX modifier ‘not’ at end of previous line and FAM modi</w:t>
+            </w:r>
+            <w:r>
               <w:t>fi</w:t>
             </w:r>
             <w:r>
-              <w:rPr/>
-              <w:t>er</w:t>
-            </w:r>
-            <w:r>
-              <w:rPr/>
-              <w:t xml:space="preserve"> ‘wife’ before that. </w:t>
-            </w:r>
-          </w:p>
-        </w:tc>
-      </w:tr>
-      <w:tr>
-        <w:tc>
-          <w:tcPr>
-            <w:tcW w:w="805" w:type="dxa"/>
-            <w:tcMar/>
+              <w:t xml:space="preserve">er ‘wife’ before that. </w:t>
+            </w:r>
+          </w:p>
+        </w:tc>
+      </w:tr>
+      <w:tr>
+        <w:tc>
+          <w:tcPr>
+            <w:tcW w:w="805" w:type="dxa"/>
           </w:tcPr>
           <w:p>
             <w:pPr>
@@ -893,7 +794,6 @@
         <w:tc>
           <w:tcPr>
             <w:tcW w:w="1297" w:type="dxa"/>
-            <w:tcMar/>
           </w:tcPr>
           <w:p>
             <w:r>
@@ -904,7 +804,6 @@
         <w:tc>
           <w:tcPr>
             <w:tcW w:w="1853" w:type="dxa"/>
-            <w:tcMar/>
           </w:tcPr>
           <w:p>
             <w:r>
@@ -915,7 +814,6 @@
         <w:tc>
           <w:tcPr>
             <w:tcW w:w="1260" w:type="dxa"/>
-            <w:tcMar/>
           </w:tcPr>
           <w:p>
             <w:r>
@@ -926,7 +824,6 @@
         <w:tc>
           <w:tcPr>
             <w:tcW w:w="4196" w:type="dxa"/>
-            <w:tcMar/>
           </w:tcPr>
           <w:p>
             <w:r>
@@ -939,7 +836,6 @@
         <w:tc>
           <w:tcPr>
             <w:tcW w:w="805" w:type="dxa"/>
-            <w:tcMar/>
           </w:tcPr>
           <w:p>
             <w:pPr>
@@ -955,7 +851,6 @@
         <w:tc>
           <w:tcPr>
             <w:tcW w:w="1297" w:type="dxa"/>
-            <w:tcMar/>
           </w:tcPr>
           <w:p>
             <w:r>
@@ -966,15 +861,12 @@
         <w:tc>
           <w:tcPr>
             <w:tcW w:w="1853" w:type="dxa"/>
-            <w:tcMar/>
-          </w:tcPr>
-          <w:p>
-            <w:r>
-              <w:rPr/>
+          </w:tcPr>
+          <w:p>
+            <w:r>
               <w:t xml:space="preserve">using </w:t>
             </w:r>
             <w:r>
-              <w:rPr/>
               <w:t>meth</w:t>
             </w:r>
           </w:p>
@@ -982,7 +874,6 @@
         <w:tc>
           <w:tcPr>
             <w:tcW w:w="1260" w:type="dxa"/>
-            <w:tcMar/>
           </w:tcPr>
           <w:p>
             <w:r>
@@ -993,7 +884,6 @@
         <w:tc>
           <w:tcPr>
             <w:tcW w:w="4196" w:type="dxa"/>
-            <w:tcMar/>
           </w:tcPr>
           <w:p>
             <w:r>
@@ -1006,7 +896,6 @@
         <w:tc>
           <w:tcPr>
             <w:tcW w:w="805" w:type="dxa"/>
-            <w:tcMar/>
           </w:tcPr>
           <w:p>
             <w:pPr>
@@ -1022,7 +911,6 @@
         <w:tc>
           <w:tcPr>
             <w:tcW w:w="1297" w:type="dxa"/>
-            <w:tcMar/>
           </w:tcPr>
           <w:p>
             <w:r>
@@ -1033,7 +921,6 @@
         <w:tc>
           <w:tcPr>
             <w:tcW w:w="1853" w:type="dxa"/>
-            <w:tcMar/>
           </w:tcPr>
           <w:p>
             <w:r>
@@ -1044,7 +931,6 @@
         <w:tc>
           <w:tcPr>
             <w:tcW w:w="1260" w:type="dxa"/>
-            <w:tcMar/>
           </w:tcPr>
           <w:p>
             <w:r>
@@ -1055,7 +941,6 @@
         <w:tc>
           <w:tcPr>
             <w:tcW w:w="4196" w:type="dxa"/>
-            <w:tcMar/>
           </w:tcPr>
           <w:p>
             <w:r>
@@ -1068,7 +953,6 @@
         <w:tc>
           <w:tcPr>
             <w:tcW w:w="805" w:type="dxa"/>
-            <w:tcMar/>
           </w:tcPr>
           <w:p>
             <w:pPr>
@@ -1084,7 +968,6 @@
         <w:tc>
           <w:tcPr>
             <w:tcW w:w="1297" w:type="dxa"/>
-            <w:tcMar/>
           </w:tcPr>
           <w:p>
             <w:r>
@@ -1095,7 +978,6 @@
         <w:tc>
           <w:tcPr>
             <w:tcW w:w="1853" w:type="dxa"/>
-            <w:tcMar/>
           </w:tcPr>
           <w:p>
             <w:r>
@@ -1106,7 +988,6 @@
         <w:tc>
           <w:tcPr>
             <w:tcW w:w="1260" w:type="dxa"/>
-            <w:tcMar/>
           </w:tcPr>
           <w:p>
             <w:r>
@@ -1117,7 +998,6 @@
         <w:tc>
           <w:tcPr>
             <w:tcW w:w="4196" w:type="dxa"/>
-            <w:tcMar/>
           </w:tcPr>
           <w:p>
             <w:r>
@@ -1130,7 +1010,6 @@
         <w:tc>
           <w:tcPr>
             <w:tcW w:w="805" w:type="dxa"/>
-            <w:tcMar/>
           </w:tcPr>
           <w:p>
             <w:pPr>
@@ -1146,7 +1025,6 @@
         <w:tc>
           <w:tcPr>
             <w:tcW w:w="1297" w:type="dxa"/>
-            <w:tcMar/>
           </w:tcPr>
           <w:p>
             <w:r>
@@ -1157,7 +1035,6 @@
         <w:tc>
           <w:tcPr>
             <w:tcW w:w="1853" w:type="dxa"/>
-            <w:tcMar/>
           </w:tcPr>
           <w:p>
             <w:r>
@@ -1168,7 +1045,6 @@
         <w:tc>
           <w:tcPr>
             <w:tcW w:w="1260" w:type="dxa"/>
-            <w:tcMar/>
           </w:tcPr>
           <w:p>
             <w:r>
@@ -1179,7 +1055,6 @@
         <w:tc>
           <w:tcPr>
             <w:tcW w:w="4196" w:type="dxa"/>
-            <w:tcMar/>
           </w:tcPr>
           <w:p>
             <w:r>
@@ -1192,7 +1067,6 @@
         <w:tc>
           <w:tcPr>
             <w:tcW w:w="805" w:type="dxa"/>
-            <w:tcMar/>
           </w:tcPr>
           <w:p>
             <w:pPr>
@@ -1208,7 +1082,6 @@
         <w:tc>
           <w:tcPr>
             <w:tcW w:w="1297" w:type="dxa"/>
-            <w:tcMar/>
           </w:tcPr>
           <w:p>
             <w:r>
@@ -1219,7 +1092,6 @@
         <w:tc>
           <w:tcPr>
             <w:tcW w:w="1853" w:type="dxa"/>
-            <w:tcMar/>
           </w:tcPr>
           <w:p>
             <w:r>
@@ -1230,7 +1102,6 @@
         <w:tc>
           <w:tcPr>
             <w:tcW w:w="1260" w:type="dxa"/>
-            <w:tcMar/>
           </w:tcPr>
           <w:p>
             <w:r>
@@ -1241,7 +1112,6 @@
         <w:tc>
           <w:tcPr>
             <w:tcW w:w="4196" w:type="dxa"/>
-            <w:tcMar/>
           </w:tcPr>
           <w:p>
             <w:r>
@@ -1254,7 +1124,6 @@
         <w:tc>
           <w:tcPr>
             <w:tcW w:w="805" w:type="dxa"/>
-            <w:tcMar/>
           </w:tcPr>
           <w:p>
             <w:pPr>
@@ -1270,7 +1139,6 @@
         <w:tc>
           <w:tcPr>
             <w:tcW w:w="1297" w:type="dxa"/>
-            <w:tcMar/>
           </w:tcPr>
           <w:p>
             <w:r>
@@ -1281,7 +1149,6 @@
         <w:tc>
           <w:tcPr>
             <w:tcW w:w="1853" w:type="dxa"/>
-            <w:tcMar/>
           </w:tcPr>
           <w:p>
             <w:r>
@@ -1292,7 +1159,6 @@
         <w:tc>
           <w:tcPr>
             <w:tcW w:w="1260" w:type="dxa"/>
-            <w:tcMar/>
           </w:tcPr>
           <w:p>
             <w:r>
@@ -1303,7 +1169,6 @@
         <w:tc>
           <w:tcPr>
             <w:tcW w:w="4196" w:type="dxa"/>
-            <w:tcMar/>
           </w:tcPr>
           <w:p>
             <w:r>
@@ -1316,7 +1181,6 @@
         <w:tc>
           <w:tcPr>
             <w:tcW w:w="805" w:type="dxa"/>
-            <w:tcMar/>
           </w:tcPr>
           <w:p>
             <w:pPr>
@@ -1332,7 +1196,6 @@
         <w:tc>
           <w:tcPr>
             <w:tcW w:w="1297" w:type="dxa"/>
-            <w:tcMar/>
           </w:tcPr>
           <w:p>
             <w:r>
@@ -1343,7 +1206,6 @@
         <w:tc>
           <w:tcPr>
             <w:tcW w:w="1853" w:type="dxa"/>
-            <w:tcMar/>
           </w:tcPr>
           <w:p>
             <w:r>
@@ -1354,7 +1216,6 @@
         <w:tc>
           <w:tcPr>
             <w:tcW w:w="1260" w:type="dxa"/>
-            <w:tcMar/>
           </w:tcPr>
           <w:p>
             <w:r>
@@ -1365,7 +1226,6 @@
         <w:tc>
           <w:tcPr>
             <w:tcW w:w="4196" w:type="dxa"/>
-            <w:tcMar/>
           </w:tcPr>
           <w:p>
             <w:r>
@@ -1378,7 +1238,6 @@
         <w:tc>
           <w:tcPr>
             <w:tcW w:w="805" w:type="dxa"/>
-            <w:tcMar/>
           </w:tcPr>
           <w:p>
             <w:pPr>
@@ -1394,7 +1253,6 @@
         <w:tc>
           <w:tcPr>
             <w:tcW w:w="1297" w:type="dxa"/>
-            <w:tcMar/>
           </w:tcPr>
           <w:p>
             <w:r>
@@ -1405,7 +1263,6 @@
         <w:tc>
           <w:tcPr>
             <w:tcW w:w="1853" w:type="dxa"/>
-            <w:tcMar/>
           </w:tcPr>
           <w:p>
             <w:r>
@@ -1416,7 +1273,6 @@
         <w:tc>
           <w:tcPr>
             <w:tcW w:w="1260" w:type="dxa"/>
-            <w:tcMar/>
           </w:tcPr>
           <w:p>
             <w:r>
@@ -1427,7 +1283,6 @@
         <w:tc>
           <w:tcPr>
             <w:tcW w:w="4196" w:type="dxa"/>
-            <w:tcMar/>
           </w:tcPr>
           <w:p>
             <w:r>
@@ -1440,7 +1295,6 @@
         <w:tc>
           <w:tcPr>
             <w:tcW w:w="805" w:type="dxa"/>
-            <w:tcMar/>
           </w:tcPr>
           <w:p>
             <w:pPr>
@@ -1456,7 +1310,6 @@
         <w:tc>
           <w:tcPr>
             <w:tcW w:w="1297" w:type="dxa"/>
-            <w:tcMar/>
           </w:tcPr>
           <w:p>
             <w:r>
@@ -1467,7 +1320,6 @@
         <w:tc>
           <w:tcPr>
             <w:tcW w:w="1853" w:type="dxa"/>
-            <w:tcMar/>
           </w:tcPr>
           <w:p>
             <w:r>
@@ -1478,7 +1330,6 @@
         <w:tc>
           <w:tcPr>
             <w:tcW w:w="1260" w:type="dxa"/>
-            <w:tcMar/>
           </w:tcPr>
           <w:p>
             <w:r>
@@ -1489,7 +1340,6 @@
         <w:tc>
           <w:tcPr>
             <w:tcW w:w="4196" w:type="dxa"/>
-            <w:tcMar/>
           </w:tcPr>
           <w:p>
             <w:r>
@@ -1502,7 +1352,6 @@
         <w:tc>
           <w:tcPr>
             <w:tcW w:w="805" w:type="dxa"/>
-            <w:tcMar/>
           </w:tcPr>
           <w:p>
             <w:pPr>
@@ -1518,7 +1367,6 @@
         <w:tc>
           <w:tcPr>
             <w:tcW w:w="1297" w:type="dxa"/>
-            <w:tcMar/>
           </w:tcPr>
           <w:p>
             <w:r>
@@ -1529,7 +1377,6 @@
         <w:tc>
           <w:tcPr>
             <w:tcW w:w="1853" w:type="dxa"/>
-            <w:tcMar/>
           </w:tcPr>
           <w:p>
             <w:r>
@@ -1540,7 +1387,6 @@
         <w:tc>
           <w:tcPr>
             <w:tcW w:w="1260" w:type="dxa"/>
-            <w:tcMar/>
           </w:tcPr>
           <w:p>
             <w:r>
@@ -1551,7 +1397,6 @@
         <w:tc>
           <w:tcPr>
             <w:tcW w:w="4196" w:type="dxa"/>
-            <w:tcMar/>
           </w:tcPr>
           <w:p>
             <w:r>
@@ -1564,7 +1409,6 @@
         <w:tc>
           <w:tcPr>
             <w:tcW w:w="805" w:type="dxa"/>
-            <w:tcMar/>
           </w:tcPr>
           <w:p>
             <w:pPr>
@@ -1580,7 +1424,6 @@
         <w:tc>
           <w:tcPr>
             <w:tcW w:w="1297" w:type="dxa"/>
-            <w:tcMar/>
           </w:tcPr>
           <w:p>
             <w:r>
@@ -1591,7 +1434,6 @@
         <w:tc>
           <w:tcPr>
             <w:tcW w:w="1853" w:type="dxa"/>
-            <w:tcMar/>
           </w:tcPr>
           <w:p>
             <w:r>
@@ -1602,7 +1444,6 @@
         <w:tc>
           <w:tcPr>
             <w:tcW w:w="1260" w:type="dxa"/>
-            <w:tcMar/>
           </w:tcPr>
           <w:p>
             <w:r>
@@ -1613,7 +1454,6 @@
         <w:tc>
           <w:tcPr>
             <w:tcW w:w="4196" w:type="dxa"/>
-            <w:tcMar/>
           </w:tcPr>
           <w:p>
             <w:r>
@@ -1626,7 +1466,6 @@
         <w:tc>
           <w:tcPr>
             <w:tcW w:w="805" w:type="dxa"/>
-            <w:tcMar/>
           </w:tcPr>
           <w:p>
             <w:pPr>
@@ -1642,7 +1481,6 @@
         <w:tc>
           <w:tcPr>
             <w:tcW w:w="1297" w:type="dxa"/>
-            <w:tcMar/>
           </w:tcPr>
           <w:p>
             <w:r>
@@ -1653,7 +1491,6 @@
         <w:tc>
           <w:tcPr>
             <w:tcW w:w="1853" w:type="dxa"/>
-            <w:tcMar/>
           </w:tcPr>
           <w:p>
             <w:r>
@@ -1664,7 +1501,6 @@
         <w:tc>
           <w:tcPr>
             <w:tcW w:w="1260" w:type="dxa"/>
-            <w:tcMar/>
           </w:tcPr>
           <w:p>
             <w:r>
@@ -1675,7 +1511,6 @@
         <w:tc>
           <w:tcPr>
             <w:tcW w:w="4196" w:type="dxa"/>
-            <w:tcMar/>
           </w:tcPr>
           <w:p>
             <w:r>
@@ -1688,7 +1523,6 @@
         <w:tc>
           <w:tcPr>
             <w:tcW w:w="805" w:type="dxa"/>
-            <w:tcMar/>
           </w:tcPr>
           <w:p>
             <w:pPr>
@@ -1704,11 +1538,9 @@
         <w:tc>
           <w:tcPr>
             <w:tcW w:w="1297" w:type="dxa"/>
-            <w:tcMar/>
-          </w:tcPr>
-          <w:p>
-            <w:r>
-              <w:rPr/>
+          </w:tcPr>
+          <w:p>
+            <w:r>
               <w:t>HOUSING</w:t>
             </w:r>
           </w:p>
@@ -1716,11 +1548,9 @@
         <w:tc>
           <w:tcPr>
             <w:tcW w:w="1853" w:type="dxa"/>
-            <w:tcMar/>
-          </w:tcPr>
-          <w:p>
-            <w:r>
-              <w:rPr/>
+          </w:tcPr>
+          <w:p>
+            <w:r>
               <w:t>Pan handling</w:t>
             </w:r>
           </w:p>
@@ -1728,7 +1558,6 @@
         <w:tc>
           <w:tcPr>
             <w:tcW w:w="1260" w:type="dxa"/>
-            <w:tcMar/>
           </w:tcPr>
           <w:p>
             <w:r>
@@ -1739,35 +1568,27 @@
         <w:tc>
           <w:tcPr>
             <w:tcW w:w="4196" w:type="dxa"/>
-            <w:tcMar/>
-          </w:tcPr>
-          <w:p>
-            <w:r>
-              <w:rPr/>
+          </w:tcPr>
+          <w:p>
+            <w:r>
               <w:t>Term is preceded by RISK modifier ‘</w:t>
             </w:r>
             <w:r>
-              <w:rPr/>
               <w:t xml:space="preserve">risk’ but with </w:t>
             </w:r>
             <w:r>
-              <w:rPr/>
               <w:t>another term (‘</w:t>
             </w:r>
             <w:r>
-              <w:rPr/>
               <w:t>living in temporary quarters</w:t>
             </w:r>
             <w:r>
-              <w:rPr/>
               <w:t>’) and a</w:t>
             </w:r>
             <w:r>
-              <w:rPr/>
               <w:t xml:space="preserve"> PUNCT (comma) between them.</w:t>
             </w:r>
             <w:r>
-              <w:rPr/>
               <w:t xml:space="preserve"> PUNCT should be ignored.</w:t>
             </w:r>
           </w:p>
@@ -1777,7 +1598,6 @@
         <w:tc>
           <w:tcPr>
             <w:tcW w:w="805" w:type="dxa"/>
-            <w:tcMar/>
           </w:tcPr>
           <w:p>
             <w:pPr>
@@ -1793,7 +1613,6 @@
         <w:tc>
           <w:tcPr>
             <w:tcW w:w="1297" w:type="dxa"/>
-            <w:tcMar/>
           </w:tcPr>
           <w:p>
             <w:r>
@@ -1804,7 +1623,6 @@
         <w:tc>
           <w:tcPr>
             <w:tcW w:w="1853" w:type="dxa"/>
-            <w:tcMar/>
           </w:tcPr>
           <w:p>
             <w:r>
@@ -1815,7 +1633,6 @@
         <w:tc>
           <w:tcPr>
             <w:tcW w:w="1260" w:type="dxa"/>
-            <w:tcMar/>
           </w:tcPr>
           <w:p>
             <w:r>
@@ -1826,7 +1643,6 @@
         <w:tc>
           <w:tcPr>
             <w:tcW w:w="4196" w:type="dxa"/>
-            <w:tcMar/>
           </w:tcPr>
           <w:p>
             <w:r>
@@ -1839,7 +1655,6 @@
         <w:tc>
           <w:tcPr>
             <w:tcW w:w="805" w:type="dxa"/>
-            <w:tcMar/>
           </w:tcPr>
           <w:p>
             <w:pPr>
@@ -1855,7 +1670,6 @@
         <w:tc>
           <w:tcPr>
             <w:tcW w:w="1297" w:type="dxa"/>
-            <w:tcMar/>
           </w:tcPr>
           <w:p>
             <w:r>
@@ -1866,7 +1680,6 @@
         <w:tc>
           <w:tcPr>
             <w:tcW w:w="1853" w:type="dxa"/>
-            <w:tcMar/>
           </w:tcPr>
           <w:p>
             <w:r>
@@ -1877,7 +1690,6 @@
         <w:tc>
           <w:tcPr>
             <w:tcW w:w="1260" w:type="dxa"/>
-            <w:tcMar/>
           </w:tcPr>
           <w:p>
             <w:r>
@@ -1888,7 +1700,6 @@
         <w:tc>
           <w:tcPr>
             <w:tcW w:w="4196" w:type="dxa"/>
-            <w:tcMar/>
           </w:tcPr>
           <w:p>
             <w:r>
@@ -1901,7 +1712,6 @@
         <w:tc>
           <w:tcPr>
             <w:tcW w:w="805" w:type="dxa"/>
-            <w:tcMar/>
           </w:tcPr>
           <w:p>
             <w:pPr>
@@ -1917,15 +1727,12 @@
         <w:tc>
           <w:tcPr>
             <w:tcW w:w="1297" w:type="dxa"/>
-            <w:tcMar/>
-          </w:tcPr>
-          <w:p>
-            <w:r>
-              <w:rPr/>
+          </w:tcPr>
+          <w:p>
+            <w:r>
               <w:t>CO</w:t>
             </w:r>
             <w:r>
-              <w:rPr/>
               <w:t>NNECT</w:t>
             </w:r>
           </w:p>
@@ -1933,11 +1740,9 @@
         <w:tc>
           <w:tcPr>
             <w:tcW w:w="1853" w:type="dxa"/>
-            <w:tcMar/>
-          </w:tcPr>
-          <w:p>
-            <w:r>
-              <w:rPr/>
+          </w:tcPr>
+          <w:p>
+            <w:r>
               <w:t>All alone</w:t>
             </w:r>
           </w:p>
@@ -1945,7 +1750,6 @@
         <w:tc>
           <w:tcPr>
             <w:tcW w:w="1260" w:type="dxa"/>
-            <w:tcMar/>
           </w:tcPr>
           <w:p>
             <w:r>
@@ -1956,7 +1760,6 @@
         <w:tc>
           <w:tcPr>
             <w:tcW w:w="4196" w:type="dxa"/>
-            <w:tcMar/>
           </w:tcPr>
           <w:p>
             <w:r>
@@ -1969,7 +1772,6 @@
         <w:tc>
           <w:tcPr>
             <w:tcW w:w="805" w:type="dxa"/>
-            <w:tcMar/>
           </w:tcPr>
           <w:p>
             <w:pPr>
@@ -1985,15 +1787,12 @@
         <w:tc>
           <w:tcPr>
             <w:tcW w:w="1297" w:type="dxa"/>
-            <w:tcMar/>
-          </w:tcPr>
-          <w:p>
-            <w:r>
-              <w:rPr/>
+          </w:tcPr>
+          <w:p>
+            <w:r>
               <w:t>CO</w:t>
             </w:r>
             <w:r>
-              <w:rPr/>
               <w:t>NNECT</w:t>
             </w:r>
           </w:p>
@@ -2001,11 +1800,9 @@
         <w:tc>
           <w:tcPr>
             <w:tcW w:w="1853" w:type="dxa"/>
-            <w:tcMar/>
-          </w:tcPr>
-          <w:p>
-            <w:r>
-              <w:rPr/>
+          </w:tcPr>
+          <w:p>
+            <w:r>
               <w:t>All alone</w:t>
             </w:r>
           </w:p>
@@ -2013,7 +1810,6 @@
         <w:tc>
           <w:tcPr>
             <w:tcW w:w="1260" w:type="dxa"/>
-            <w:tcMar/>
           </w:tcPr>
           <w:p>
             <w:r>
@@ -2024,7 +1820,6 @@
         <w:tc>
           <w:tcPr>
             <w:tcW w:w="4196" w:type="dxa"/>
-            <w:tcMar/>
           </w:tcPr>
           <w:p>
             <w:r>
@@ -2043,7 +1838,6 @@
         <w:tc>
           <w:tcPr>
             <w:tcW w:w="805" w:type="dxa"/>
-            <w:tcMar/>
           </w:tcPr>
           <w:p>
             <w:pPr>
@@ -2060,7 +1854,6 @@
         <w:tc>
           <w:tcPr>
             <w:tcW w:w="1297" w:type="dxa"/>
-            <w:tcMar/>
           </w:tcPr>
           <w:p>
             <w:r>
@@ -2071,7 +1864,6 @@
         <w:tc>
           <w:tcPr>
             <w:tcW w:w="1853" w:type="dxa"/>
-            <w:tcMar/>
           </w:tcPr>
           <w:p>
             <w:r>
@@ -2082,7 +1874,6 @@
         <w:tc>
           <w:tcPr>
             <w:tcW w:w="1260" w:type="dxa"/>
-            <w:tcMar/>
           </w:tcPr>
           <w:p>
             <w:r>
@@ -2093,7 +1884,6 @@
         <w:tc>
           <w:tcPr>
             <w:tcW w:w="4196" w:type="dxa"/>
-            <w:tcMar/>
           </w:tcPr>
           <w:p>
             <w:r>
@@ -2112,7 +1902,6 @@
         <w:tc>
           <w:tcPr>
             <w:tcW w:w="805" w:type="dxa"/>
-            <w:tcMar/>
           </w:tcPr>
           <w:p>
             <w:pPr>
@@ -2128,7 +1917,6 @@
         <w:tc>
           <w:tcPr>
             <w:tcW w:w="1297" w:type="dxa"/>
-            <w:tcMar/>
           </w:tcPr>
           <w:p>
             <w:r>
@@ -2139,7 +1927,6 @@
         <w:tc>
           <w:tcPr>
             <w:tcW w:w="1853" w:type="dxa"/>
-            <w:tcMar/>
           </w:tcPr>
           <w:p>
             <w:r>
@@ -2150,7 +1937,6 @@
         <w:tc>
           <w:tcPr>
             <w:tcW w:w="1260" w:type="dxa"/>
-            <w:tcMar/>
           </w:tcPr>
           <w:p>
             <w:r>
@@ -2161,7 +1947,6 @@
         <w:tc>
           <w:tcPr>
             <w:tcW w:w="4196" w:type="dxa"/>
-            <w:tcMar/>
           </w:tcPr>
           <w:p>
             <w:r>
@@ -2180,7 +1965,6 @@
         <w:tc>
           <w:tcPr>
             <w:tcW w:w="805" w:type="dxa"/>
-            <w:tcMar/>
           </w:tcPr>
           <w:p>
             <w:pPr>
@@ -2196,7 +1980,6 @@
         <w:tc>
           <w:tcPr>
             <w:tcW w:w="1297" w:type="dxa"/>
-            <w:tcMar/>
           </w:tcPr>
           <w:p>
             <w:r>
@@ -2207,7 +1990,6 @@
         <w:tc>
           <w:tcPr>
             <w:tcW w:w="1853" w:type="dxa"/>
-            <w:tcMar/>
           </w:tcPr>
           <w:p>
             <w:r>
@@ -2218,7 +2000,6 @@
         <w:tc>
           <w:tcPr>
             <w:tcW w:w="1260" w:type="dxa"/>
-            <w:tcMar/>
           </w:tcPr>
           <w:p>
             <w:r>
@@ -2229,7 +2010,6 @@
         <w:tc>
           <w:tcPr>
             <w:tcW w:w="4196" w:type="dxa"/>
-            <w:tcMar/>
           </w:tcPr>
           <w:p>
             <w:r>
@@ -2242,7 +2022,6 @@
         <w:tc>
           <w:tcPr>
             <w:tcW w:w="805" w:type="dxa"/>
-            <w:tcMar/>
           </w:tcPr>
           <w:p>
             <w:pPr>
@@ -2258,7 +2037,6 @@
         <w:tc>
           <w:tcPr>
             <w:tcW w:w="1297" w:type="dxa"/>
-            <w:tcMar/>
           </w:tcPr>
           <w:p>
             <w:r>
@@ -2269,27 +2047,21 @@
         <w:tc>
           <w:tcPr>
             <w:tcW w:w="1853" w:type="dxa"/>
-            <w:tcMar/>
-          </w:tcPr>
-          <w:p>
-            <w:r>
-              <w:rPr/>
+          </w:tcPr>
+          <w:p>
+            <w:r>
               <w:t>#PERCDATA_</w:t>
             </w:r>
             <w:r>
-              <w:rPr/>
               <w:t>NO_</w:t>
             </w:r>
             <w:r>
-              <w:rPr/>
               <w:t>OUD# Pt on DOD OUD report assessed and does not meet criteria for opioid use disorder #PERCDATA_</w:t>
             </w:r>
             <w:r>
-              <w:rPr/>
               <w:t>NO_</w:t>
             </w:r>
             <w:r>
-              <w:rPr/>
               <w:t>OUD#</w:t>
             </w:r>
           </w:p>
@@ -2297,7 +2069,6 @@
         <w:tc>
           <w:tcPr>
             <w:tcW w:w="1260" w:type="dxa"/>
-            <w:tcMar/>
           </w:tcPr>
           <w:p>
             <w:r>
@@ -2308,7 +2079,6 @@
         <w:tc>
           <w:tcPr>
             <w:tcW w:w="4196" w:type="dxa"/>
-            <w:tcMar/>
           </w:tcPr>
           <w:p>
             <w:r>
@@ -2324,14 +2094,9 @@
         <w:tc>
           <w:tcPr>
             <w:tcW w:w="805" w:type="dxa"/>
-            <w:tcMar/>
-          </w:tcPr>
-          <w:p>
-            <w:pPr>
-              <w:pStyle w:val="Normal"/>
-            </w:pPr>
-            <w:r>
-              <w:rPr/>
+          </w:tcPr>
+          <w:p>
+            <w:r>
               <w:t>34</w:t>
             </w:r>
           </w:p>
@@ -2339,14 +2104,9 @@
         <w:tc>
           <w:tcPr>
             <w:tcW w:w="1297" w:type="dxa"/>
-            <w:tcMar/>
-          </w:tcPr>
-          <w:p>
-            <w:pPr>
-              <w:pStyle w:val="Normal"/>
-            </w:pPr>
-            <w:r>
-              <w:rPr/>
+          </w:tcPr>
+          <w:p>
+            <w:r>
               <w:t>PPAIN</w:t>
             </w:r>
           </w:p>
@@ -2354,14 +2114,9 @@
         <w:tc>
           <w:tcPr>
             <w:tcW w:w="1883" w:type="dxa"/>
-            <w:tcMar/>
-          </w:tcPr>
-          <w:p>
-            <w:pPr>
-              <w:pStyle w:val="Normal"/>
-            </w:pPr>
-            <w:r>
-              <w:rPr/>
+          </w:tcPr>
+          <w:p>
+            <w:r>
               <w:t>Bereavement</w:t>
             </w:r>
           </w:p>
@@ -2369,14 +2124,9 @@
         <w:tc>
           <w:tcPr>
             <w:tcW w:w="1260" w:type="dxa"/>
-            <w:tcMar/>
-          </w:tcPr>
-          <w:p>
-            <w:pPr>
-              <w:pStyle w:val="Normal"/>
-            </w:pPr>
-            <w:r>
-              <w:rPr/>
+          </w:tcPr>
+          <w:p>
+            <w:r>
               <w:t>POS</w:t>
             </w:r>
           </w:p>
@@ -2384,14 +2134,9 @@
         <w:tc>
           <w:tcPr>
             <w:tcW w:w="4196" w:type="dxa"/>
-            <w:tcMar/>
-          </w:tcPr>
-          <w:p>
-            <w:pPr>
-              <w:pStyle w:val="Normal"/>
-            </w:pPr>
-            <w:r>
-              <w:rPr/>
+          </w:tcPr>
+          <w:p>
+            <w:r>
               <w:t>Snippet should start with tagged term.</w:t>
             </w:r>
           </w:p>
@@ -2404,14 +2149,9 @@
         <w:tc>
           <w:tcPr>
             <w:tcW w:w="805" w:type="dxa"/>
-            <w:tcMar/>
-          </w:tcPr>
-          <w:p>
-            <w:pPr>
-              <w:pStyle w:val="Normal"/>
-            </w:pPr>
-            <w:r>
-              <w:rPr/>
+          </w:tcPr>
+          <w:p>
+            <w:r>
               <w:t>35</w:t>
             </w:r>
           </w:p>
@@ -2419,14 +2159,9 @@
         <w:tc>
           <w:tcPr>
             <w:tcW w:w="1297" w:type="dxa"/>
-            <w:tcMar/>
-          </w:tcPr>
-          <w:p>
-            <w:pPr>
-              <w:pStyle w:val="Normal"/>
-            </w:pPr>
-            <w:r>
-              <w:rPr/>
+          </w:tcPr>
+          <w:p>
+            <w:r>
               <w:t>PPAIN</w:t>
             </w:r>
           </w:p>
@@ -2434,14 +2169,9 @@
         <w:tc>
           <w:tcPr>
             <w:tcW w:w="1883" w:type="dxa"/>
-            <w:tcMar/>
-          </w:tcPr>
-          <w:p>
-            <w:pPr>
-              <w:pStyle w:val="Normal"/>
-            </w:pPr>
-            <w:r>
-              <w:rPr/>
+          </w:tcPr>
+          <w:p>
+            <w:r>
               <w:t>Doing good</w:t>
             </w:r>
           </w:p>
@@ -2449,14 +2179,9 @@
         <w:tc>
           <w:tcPr>
             <w:tcW w:w="1260" w:type="dxa"/>
-            <w:tcMar/>
-          </w:tcPr>
-          <w:p>
-            <w:pPr>
-              <w:pStyle w:val="Normal"/>
-            </w:pPr>
-            <w:r>
-              <w:rPr/>
+          </w:tcPr>
+          <w:p>
+            <w:r>
               <w:t>POS</w:t>
             </w:r>
           </w:p>
@@ -2464,14 +2189,9 @@
         <w:tc>
           <w:tcPr>
             <w:tcW w:w="4196" w:type="dxa"/>
-            <w:tcMar/>
-          </w:tcPr>
-          <w:p>
-            <w:pPr>
-              <w:pStyle w:val="Normal"/>
-            </w:pPr>
-            <w:r>
-              <w:rPr/>
+          </w:tcPr>
+          <w:p>
+            <w:r>
               <w:t>Snippet should start with tagged term.</w:t>
             </w:r>
           </w:p>
@@ -2484,14 +2204,9 @@
         <w:tc>
           <w:tcPr>
             <w:tcW w:w="805" w:type="dxa"/>
-            <w:tcMar/>
-          </w:tcPr>
-          <w:p>
-            <w:pPr>
-              <w:pStyle w:val="Normal"/>
-            </w:pPr>
-            <w:r>
-              <w:rPr/>
+          </w:tcPr>
+          <w:p>
+            <w:r>
               <w:t>36</w:t>
             </w:r>
           </w:p>
@@ -2499,14 +2214,9 @@
         <w:tc>
           <w:tcPr>
             <w:tcW w:w="1297" w:type="dxa"/>
-            <w:tcMar/>
-          </w:tcPr>
-          <w:p>
-            <w:pPr>
-              <w:pStyle w:val="Normal"/>
-            </w:pPr>
-            <w:r>
-              <w:rPr/>
+          </w:tcPr>
+          <w:p>
+            <w:r>
               <w:t>PPAIN</w:t>
             </w:r>
           </w:p>
@@ -2514,14 +2224,9 @@
         <w:tc>
           <w:tcPr>
             <w:tcW w:w="1883" w:type="dxa"/>
-            <w:tcMar/>
-          </w:tcPr>
-          <w:p>
-            <w:pPr>
-              <w:pStyle w:val="Normal"/>
-            </w:pPr>
-            <w:r>
-              <w:rPr/>
+          </w:tcPr>
+          <w:p>
+            <w:r>
               <w:t>insomnia</w:t>
             </w:r>
           </w:p>
@@ -2529,14 +2234,9 @@
         <w:tc>
           <w:tcPr>
             <w:tcW w:w="1260" w:type="dxa"/>
-            <w:tcMar/>
-          </w:tcPr>
-          <w:p>
-            <w:pPr>
-              <w:pStyle w:val="Normal"/>
-            </w:pPr>
-            <w:r>
-              <w:rPr/>
+          </w:tcPr>
+          <w:p>
+            <w:r>
               <w:t>POS</w:t>
             </w:r>
           </w:p>
@@ -2544,14 +2244,9 @@
         <w:tc>
           <w:tcPr>
             <w:tcW w:w="4196" w:type="dxa"/>
-            <w:tcMar/>
-          </w:tcPr>
-          <w:p>
-            <w:pPr>
-              <w:pStyle w:val="Normal"/>
-            </w:pPr>
-            <w:r>
-              <w:rPr/>
+          </w:tcPr>
+          <w:p>
+            <w:r>
               <w:t>Snippet should end with tagged term.</w:t>
             </w:r>
           </w:p>
@@ -2564,14 +2259,9 @@
         <w:tc>
           <w:tcPr>
             <w:tcW w:w="805" w:type="dxa"/>
-            <w:tcMar/>
-          </w:tcPr>
-          <w:p>
-            <w:pPr>
-              <w:pStyle w:val="Normal"/>
-            </w:pPr>
-            <w:r>
-              <w:rPr/>
+          </w:tcPr>
+          <w:p>
+            <w:r>
               <w:t>37</w:t>
             </w:r>
           </w:p>
@@ -2579,14 +2269,9 @@
         <w:tc>
           <w:tcPr>
             <w:tcW w:w="1297" w:type="dxa"/>
-            <w:tcMar/>
-          </w:tcPr>
-          <w:p>
-            <w:pPr>
-              <w:pStyle w:val="Normal"/>
-            </w:pPr>
-            <w:r>
-              <w:rPr/>
+          </w:tcPr>
+          <w:p>
+            <w:r>
               <w:t>PPAIN</w:t>
             </w:r>
           </w:p>
@@ -2594,14 +2279,9 @@
         <w:tc>
           <w:tcPr>
             <w:tcW w:w="1883" w:type="dxa"/>
-            <w:tcMar/>
-          </w:tcPr>
-          <w:p>
-            <w:pPr>
-              <w:pStyle w:val="Normal"/>
-            </w:pPr>
-            <w:r>
-              <w:rPr/>
+          </w:tcPr>
+          <w:p>
+            <w:r>
               <w:t>In good spirits</w:t>
             </w:r>
           </w:p>
@@ -2609,14 +2289,9 @@
         <w:tc>
           <w:tcPr>
             <w:tcW w:w="1260" w:type="dxa"/>
-            <w:tcMar/>
-          </w:tcPr>
-          <w:p>
-            <w:pPr>
-              <w:pStyle w:val="Normal"/>
-            </w:pPr>
-            <w:r>
-              <w:rPr/>
+          </w:tcPr>
+          <w:p>
+            <w:r>
               <w:t>POS</w:t>
             </w:r>
           </w:p>
@@ -2624,15 +2299,198 @@
         <w:tc>
           <w:tcPr>
             <w:tcW w:w="4196" w:type="dxa"/>
-            <w:tcMar/>
-          </w:tcPr>
-          <w:p>
-            <w:pPr>
-              <w:pStyle w:val="Normal"/>
-            </w:pPr>
-            <w:r>
-              <w:rPr/>
-              <w:t>Snippet should end with tagged term.</w:t>
+          </w:tcPr>
+          <w:p>
+            <w:r>
+              <w:t>Snippet should end with tagged term</w:t>
+            </w:r>
+            <w:r>
+              <w:t xml:space="preserve"> followed by </w:t>
+            </w:r>
+            <w:r>
+              <w:t>a period (.)</w:t>
+            </w:r>
+          </w:p>
+        </w:tc>
+      </w:tr>
+      <w:tr>
+        <w:trPr>
+          <w:trHeight w:val="300"/>
+        </w:trPr>
+        <w:tc>
+          <w:tcPr>
+            <w:tcW w:w="805" w:type="dxa"/>
+          </w:tcPr>
+          <w:p>
+            <w:r>
+              <w:t>38</w:t>
+            </w:r>
+          </w:p>
+        </w:tc>
+        <w:tc>
+          <w:tcPr>
+            <w:tcW w:w="1297" w:type="dxa"/>
+          </w:tcPr>
+          <w:p>
+            <w:r>
+              <w:t>PPAIN</w:t>
+            </w:r>
+          </w:p>
+        </w:tc>
+        <w:tc>
+          <w:tcPr>
+            <w:tcW w:w="1883" w:type="dxa"/>
+          </w:tcPr>
+          <w:p>
+            <w:r>
+              <w:t>In good spirits</w:t>
+            </w:r>
+          </w:p>
+        </w:tc>
+        <w:tc>
+          <w:tcPr>
+            <w:tcW w:w="1260" w:type="dxa"/>
+          </w:tcPr>
+          <w:p>
+            <w:r>
+              <w:t>POS</w:t>
+            </w:r>
+          </w:p>
+        </w:tc>
+        <w:tc>
+          <w:tcPr>
+            <w:tcW w:w="4196" w:type="dxa"/>
+          </w:tcPr>
+          <w:p>
+            <w:r>
+              <w:t xml:space="preserve">‘in good sprits’ is mentioned twice </w:t>
+            </w:r>
+            <w:r>
+              <w:t>i</w:t>
+            </w:r>
+            <w:r>
+              <w:t xml:space="preserve">n the snippet. </w:t>
+            </w:r>
+            <w:r>
+              <w:t xml:space="preserve">Should be 2 snippet offsets. </w:t>
+            </w:r>
+            <w:r>
+              <w:t>Last v</w:t>
+            </w:r>
+            <w:r>
+              <w:t xml:space="preserve">alue </w:t>
+            </w:r>
+            <w:r>
+              <w:t>in the field</w:t>
+            </w:r>
+            <w:r>
+              <w:t xml:space="preserve"> should indicate </w:t>
+            </w:r>
+            <w:r>
+              <w:t>1</w:t>
+            </w:r>
+            <w:r>
+              <w:rPr>
+                <w:vertAlign w:val="superscript"/>
+              </w:rPr>
+              <w:t>st</w:t>
+            </w:r>
+            <w:r>
+              <w:t xml:space="preserve"> </w:t>
+            </w:r>
+            <w:r>
+              <w:t>ment</w:t>
+            </w:r>
+            <w:r>
+              <w:t>ion</w:t>
+            </w:r>
+            <w:r>
+              <w:t xml:space="preserve"> of </w:t>
+            </w:r>
+            <w:r>
+              <w:t xml:space="preserve">the </w:t>
+            </w:r>
+            <w:r>
+              <w:t>term.</w:t>
+            </w:r>
+          </w:p>
+        </w:tc>
+      </w:tr>
+      <w:tr>
+        <w:trPr>
+          <w:trHeight w:val="300"/>
+        </w:trPr>
+        <w:tc>
+          <w:tcPr>
+            <w:tcW w:w="805" w:type="dxa"/>
+          </w:tcPr>
+          <w:p>
+            <w:r>
+              <w:t>39</w:t>
+            </w:r>
+          </w:p>
+        </w:tc>
+        <w:tc>
+          <w:tcPr>
+            <w:tcW w:w="1297" w:type="dxa"/>
+          </w:tcPr>
+          <w:p>
+            <w:r>
+              <w:t>PPAIN</w:t>
+            </w:r>
+          </w:p>
+        </w:tc>
+        <w:tc>
+          <w:tcPr>
+            <w:tcW w:w="1883" w:type="dxa"/>
+          </w:tcPr>
+          <w:p>
+            <w:r>
+              <w:t>In good spirits</w:t>
+            </w:r>
+          </w:p>
+        </w:tc>
+        <w:tc>
+          <w:tcPr>
+            <w:tcW w:w="1260" w:type="dxa"/>
+          </w:tcPr>
+          <w:p>
+            <w:r>
+              <w:t>POS</w:t>
+            </w:r>
+          </w:p>
+        </w:tc>
+        <w:tc>
+          <w:tcPr>
+            <w:tcW w:w="4196" w:type="dxa"/>
+          </w:tcPr>
+          <w:p>
+            <w:r>
+              <w:t xml:space="preserve">‘in good sprits’ is mentioned twice </w:t>
+            </w:r>
+            <w:r>
+              <w:t>i</w:t>
+            </w:r>
+            <w:r>
+              <w:t xml:space="preserve">n the snippet. </w:t>
+            </w:r>
+            <w:r>
+              <w:t>Should be 2 snippet offsets. Last value in the field should indicate 2</w:t>
+            </w:r>
+            <w:r>
+              <w:rPr>
+                <w:vertAlign w:val="superscript"/>
+              </w:rPr>
+              <w:t>nd</w:t>
+            </w:r>
+            <w:r>
+              <w:t xml:space="preserve"> mention of </w:t>
+            </w:r>
+            <w:r>
+              <w:t xml:space="preserve">the </w:t>
+            </w:r>
+            <w:r>
+              <w:t>term.</w:t>
             </w:r>
           </w:p>
         </w:tc>
@@ -2640,7 +2498,7 @@
     </w:tbl>
     <w:p/>
     <w:sectPr>
-      <w:pgSz w:w="12240" w:h="15840" w:orient="portrait"/>
+      <w:pgSz w:w="12240" w:h="15840"/>
       <w:pgMar w:top="720" w:right="720" w:bottom="720" w:left="720" w:header="720" w:footer="720" w:gutter="0"/>
       <w:cols w:space="720"/>
       <w:docGrid w:linePitch="360"/>
@@ -2654,7 +2512,7 @@
   <w:docDefaults>
     <w:rPrDefault>
       <w:rPr>
-        <w:rFonts w:asciiTheme="minorHAnsi" w:hAnsiTheme="minorHAnsi" w:eastAsiaTheme="minorHAnsi" w:cstheme="minorBidi"/>
+        <w:rFonts w:asciiTheme="minorHAnsi" w:eastAsiaTheme="minorHAnsi" w:hAnsiTheme="minorHAnsi" w:cstheme="minorBidi"/>
         <w:kern w:val="2"/>
         <w:sz w:val="22"/>
         <w:szCs w:val="22"/>
@@ -2671,14 +2529,14 @@
   <w:latentStyles w:defLockedState="0" w:defUIPriority="99" w:defSemiHidden="0" w:defUnhideWhenUsed="0" w:defQFormat="0" w:count="376">
     <w:lsdException w:name="Normal" w:uiPriority="0" w:qFormat="1"/>
     <w:lsdException w:name="heading 1" w:uiPriority="9" w:qFormat="1"/>
-    <w:lsdException w:name="heading 2" w:uiPriority="9" w:semiHidden="1" w:unhideWhenUsed="1" w:qFormat="1"/>
-    <w:lsdException w:name="heading 3" w:uiPriority="9" w:semiHidden="1" w:unhideWhenUsed="1" w:qFormat="1"/>
-    <w:lsdException w:name="heading 4" w:uiPriority="9" w:semiHidden="1" w:unhideWhenUsed="1" w:qFormat="1"/>
-    <w:lsdException w:name="heading 5" w:uiPriority="9" w:semiHidden="1" w:unhideWhenUsed="1" w:qFormat="1"/>
-    <w:lsdException w:name="heading 6" w:uiPriority="9" w:semiHidden="1" w:unhideWhenUsed="1" w:qFormat="1"/>
-    <w:lsdException w:name="heading 7" w:uiPriority="9" w:semiHidden="1" w:unhideWhenUsed="1" w:qFormat="1"/>
-    <w:lsdException w:name="heading 8" w:uiPriority="9" w:semiHidden="1" w:unhideWhenUsed="1" w:qFormat="1"/>
-    <w:lsdException w:name="heading 9" w:uiPriority="9" w:semiHidden="1" w:unhideWhenUsed="1" w:qFormat="1"/>
+    <w:lsdException w:name="heading 2" w:semiHidden="1" w:uiPriority="9" w:unhideWhenUsed="1" w:qFormat="1"/>
+    <w:lsdException w:name="heading 3" w:semiHidden="1" w:uiPriority="9" w:unhideWhenUsed="1" w:qFormat="1"/>
+    <w:lsdException w:name="heading 4" w:semiHidden="1" w:uiPriority="9" w:unhideWhenUsed="1" w:qFormat="1"/>
+    <w:lsdException w:name="heading 5" w:semiHidden="1" w:uiPriority="9" w:unhideWhenUsed="1" w:qFormat="1"/>
+    <w:lsdException w:name="heading 6" w:semiHidden="1" w:uiPriority="9" w:unhideWhenUsed="1" w:qFormat="1"/>
+    <w:lsdException w:name="heading 7" w:semiHidden="1" w:uiPriority="9" w:unhideWhenUsed="1" w:qFormat="1"/>
+    <w:lsdException w:name="heading 8" w:semiHidden="1" w:uiPriority="9" w:unhideWhenUsed="1" w:qFormat="1"/>
+    <w:lsdException w:name="heading 9" w:semiHidden="1" w:uiPriority="9" w:unhideWhenUsed="1" w:qFormat="1"/>
     <w:lsdException w:name="index 1" w:semiHidden="1" w:unhideWhenUsed="1"/>
     <w:lsdException w:name="index 2" w:semiHidden="1" w:unhideWhenUsed="1"/>
     <w:lsdException w:name="index 3" w:semiHidden="1" w:unhideWhenUsed="1"/>
@@ -2688,22 +2546,22 @@
     <w:lsdException w:name="index 7" w:semiHidden="1" w:unhideWhenUsed="1"/>
     <w:lsdException w:name="index 8" w:semiHidden="1" w:unhideWhenUsed="1"/>
     <w:lsdException w:name="index 9" w:semiHidden="1" w:unhideWhenUsed="1"/>
-    <w:lsdException w:name="toc 1" w:uiPriority="39" w:semiHidden="1" w:unhideWhenUsed="1"/>
-    <w:lsdException w:name="toc 2" w:uiPriority="39" w:semiHidden="1" w:unhideWhenUsed="1"/>
-    <w:lsdException w:name="toc 3" w:uiPriority="39" w:semiHidden="1" w:unhideWhenUsed="1"/>
-    <w:lsdException w:name="toc 4" w:uiPriority="39" w:semiHidden="1" w:unhideWhenUsed="1"/>
-    <w:lsdException w:name="toc 5" w:uiPriority="39" w:semiHidden="1" w:unhideWhenUsed="1"/>
-    <w:lsdException w:name="toc 6" w:uiPriority="39" w:semiHidden="1" w:unhideWhenUsed="1"/>
-    <w:lsdException w:name="toc 7" w:uiPriority="39" w:semiHidden="1" w:unhideWhenUsed="1"/>
-    <w:lsdException w:name="toc 8" w:uiPriority="39" w:semiHidden="1" w:unhideWhenUsed="1"/>
-    <w:lsdException w:name="toc 9" w:uiPriority="39" w:semiHidden="1" w:unhideWhenUsed="1"/>
+    <w:lsdException w:name="toc 1" w:semiHidden="1" w:uiPriority="39" w:unhideWhenUsed="1"/>
+    <w:lsdException w:name="toc 2" w:semiHidden="1" w:uiPriority="39" w:unhideWhenUsed="1"/>
+    <w:lsdException w:name="toc 3" w:semiHidden="1" w:uiPriority="39" w:unhideWhenUsed="1"/>
+    <w:lsdException w:name="toc 4" w:semiHidden="1" w:uiPriority="39" w:unhideWhenUsed="1"/>
+    <w:lsdException w:name="toc 5" w:semiHidden="1" w:uiPriority="39" w:unhideWhenUsed="1"/>
+    <w:lsdException w:name="toc 6" w:semiHidden="1" w:uiPriority="39" w:unhideWhenUsed="1"/>
+    <w:lsdException w:name="toc 7" w:semiHidden="1" w:uiPriority="39" w:unhideWhenUsed="1"/>
+    <w:lsdException w:name="toc 8" w:semiHidden="1" w:uiPriority="39" w:unhideWhenUsed="1"/>
+    <w:lsdException w:name="toc 9" w:semiHidden="1" w:uiPriority="39" w:unhideWhenUsed="1"/>
     <w:lsdException w:name="Normal Indent" w:semiHidden="1" w:unhideWhenUsed="1"/>
     <w:lsdException w:name="footnote text" w:semiHidden="1" w:unhideWhenUsed="1"/>
     <w:lsdException w:name="annotation text" w:semiHidden="1" w:unhideWhenUsed="1"/>
     <w:lsdException w:name="header" w:semiHidden="1" w:unhideWhenUsed="1"/>
     <w:lsdException w:name="footer" w:semiHidden="1" w:unhideWhenUsed="1"/>
     <w:lsdException w:name="index heading" w:semiHidden="1" w:unhideWhenUsed="1"/>
-    <w:lsdException w:name="caption" w:uiPriority="35" w:semiHidden="1" w:unhideWhenUsed="1" w:qFormat="1"/>
+    <w:lsdException w:name="caption" w:semiHidden="1" w:uiPriority="35" w:unhideWhenUsed="1" w:qFormat="1"/>
     <w:lsdException w:name="table of figures" w:semiHidden="1" w:unhideWhenUsed="1"/>
     <w:lsdException w:name="envelope address" w:semiHidden="1" w:unhideWhenUsed="1"/>
     <w:lsdException w:name="envelope return" w:semiHidden="1" w:unhideWhenUsed="1"/>
@@ -2734,7 +2592,7 @@
     <w:lsdException w:name="Title" w:uiPriority="10" w:qFormat="1"/>
     <w:lsdException w:name="Closing" w:semiHidden="1" w:unhideWhenUsed="1"/>
     <w:lsdException w:name="Signature" w:semiHidden="1" w:unhideWhenUsed="1"/>
-    <w:lsdException w:name="Default Paragraph Font" w:uiPriority="1" w:semiHidden="1" w:unhideWhenUsed="1"/>
+    <w:lsdException w:name="Default Paragraph Font" w:semiHidden="1" w:uiPriority="1" w:unhideWhenUsed="1"/>
     <w:lsdException w:name="Body Text" w:semiHidden="1" w:unhideWhenUsed="1"/>
     <w:lsdException w:name="Body Text Indent" w:semiHidden="1" w:unhideWhenUsed="1"/>
     <w:lsdException w:name="List Continue" w:semiHidden="1" w:unhideWhenUsed="1"/>
@@ -2934,8 +2792,8 @@
     <w:lsdException w:name="Subtle Reference" w:uiPriority="31" w:qFormat="1"/>
     <w:lsdException w:name="Intense Reference" w:uiPriority="32" w:qFormat="1"/>
     <w:lsdException w:name="Book Title" w:uiPriority="33" w:qFormat="1"/>
-    <w:lsdException w:name="Bibliography" w:uiPriority="37" w:semiHidden="1" w:unhideWhenUsed="1"/>
-    <w:lsdException w:name="TOC Heading" w:uiPriority="39" w:semiHidden="1" w:unhideWhenUsed="1" w:qFormat="1"/>
+    <w:lsdException w:name="Bibliography" w:semiHidden="1" w:uiPriority="37" w:unhideWhenUsed="1"/>
+    <w:lsdException w:name="TOC Heading" w:semiHidden="1" w:uiPriority="39" w:unhideWhenUsed="1" w:qFormat="1"/>
     <w:lsdException w:name="Plain Table 1" w:uiPriority="41"/>
     <w:lsdException w:name="Plain Table 2" w:uiPriority="42"/>
     <w:lsdException w:name="Plain Table 3" w:uiPriority="43"/>
@@ -3046,18 +2904,18 @@
     <w:lsdException w:name="Unresolved Mention" w:semiHidden="1" w:unhideWhenUsed="1"/>
     <w:lsdException w:name="Smart Link" w:semiHidden="1" w:unhideWhenUsed="1"/>
   </w:latentStyles>
-  <w:style w:type="paragraph" w:styleId="Normal" w:default="1">
+  <w:style w:type="paragraph" w:default="1" w:styleId="Normal">
     <w:name w:val="Normal"/>
     <w:qFormat/>
     <w:rsid w:val="00700F03"/>
   </w:style>
-  <w:style w:type="character" w:styleId="DefaultParagraphFont" w:default="1">
+  <w:style w:type="character" w:default="1" w:styleId="DefaultParagraphFont">
     <w:name w:val="Default Paragraph Font"/>
     <w:uiPriority w:val="1"/>
     <w:semiHidden/>
     <w:unhideWhenUsed/>
   </w:style>
-  <w:style w:type="table" w:styleId="TableNormal" w:default="1">
+  <w:style w:type="table" w:default="1" w:styleId="TableNormal">
     <w:name w:val="Normal Table"/>
     <w:uiPriority w:val="99"/>
     <w:semiHidden/>
@@ -3072,7 +2930,7 @@
       </w:tblCellMar>
     </w:tblPr>
   </w:style>
-  <w:style w:type="numbering" w:styleId="NoList" w:default="1">
+  <w:style w:type="numbering" w:default="1" w:styleId="NoList">
     <w:name w:val="No List"/>
     <w:uiPriority w:val="99"/>
     <w:semiHidden/>
@@ -3088,12 +2946,12 @@
     </w:pPr>
     <w:tblPr>
       <w:tblBorders>
-        <w:top w:val="single" w:color="auto" w:sz="4" w:space="0"/>
-        <w:left w:val="single" w:color="auto" w:sz="4" w:space="0"/>
-        <w:bottom w:val="single" w:color="auto" w:sz="4" w:space="0"/>
-        <w:right w:val="single" w:color="auto" w:sz="4" w:space="0"/>
-        <w:insideH w:val="single" w:color="auto" w:sz="4" w:space="0"/>
-        <w:insideV w:val="single" w:color="auto" w:sz="4" w:space="0"/>
+        <w:top w:val="single" w:sz="4" w:space="0" w:color="auto"/>
+        <w:left w:val="single" w:sz="4" w:space="0" w:color="auto"/>
+        <w:bottom w:val="single" w:sz="4" w:space="0" w:color="auto"/>
+        <w:right w:val="single" w:sz="4" w:space="0" w:color="auto"/>
+        <w:insideH w:val="single" w:sz="4" w:space="0" w:color="auto"/>
+        <w:insideV w:val="single" w:sz="4" w:space="0" w:color="auto"/>
       </w:tblBorders>
     </w:tblPr>
   </w:style>
@@ -3396,6 +3254,28 @@
 </file>
 
 <file path=customXml/item1.xml><?xml version="1.0" encoding="utf-8"?>
+<p:properties xmlns:p="http://schemas.microsoft.com/office/2006/metadata/properties" xmlns:xsi="http://www.w3.org/2001/XMLSchema-instance" xmlns:pc="http://schemas.microsoft.com/office/infopath/2007/PartnerControls">
+  <documentManagement>
+    <TaxCatchAll xmlns="73dd82e1-f193-4ea3-b3cb-2edfae5f80e1" xsi:nil="true"/>
+    <lcf76f155ced4ddcb4097134ff3c332f xmlns="df0119d6-037d-48b2-ace6-3d61a032d48b">
+      <Terms xmlns="http://schemas.microsoft.com/office/infopath/2007/PartnerControls"/>
+    </lcf76f155ced4ddcb4097134ff3c332f>
+    <_ip_UnifiedCompliancePolicyUIAction xmlns="http://schemas.microsoft.com/sharepoint/v3" xsi:nil="true"/>
+    <_ip_UnifiedCompliancePolicyProperties xmlns="http://schemas.microsoft.com/sharepoint/v3" xsi:nil="true"/>
+  </documentManagement>
+</p:properties>
+</file>
+
+<file path=customXml/item2.xml><?xml version="1.0" encoding="utf-8"?>
+<?mso-contentType ?>
+<FormTemplates xmlns="http://schemas.microsoft.com/sharepoint/v3/contenttype/forms">
+  <Display>DocumentLibraryForm</Display>
+  <Edit>DocumentLibraryForm</Edit>
+  <New>DocumentLibraryForm</New>
+</FormTemplates>
+</file>
+
+<file path=customXml/item3.xml><?xml version="1.0" encoding="utf-8"?>
 <ct:contentTypeSchema xmlns:ct="http://schemas.microsoft.com/office/2006/metadata/contentType" xmlns:ma="http://schemas.microsoft.com/office/2006/metadata/properties/metaAttributes" ct:_="" ma:_="" ma:contentTypeName="Document" ma:contentTypeID="0x010100F123E6C4E3A5654C9AA27878E65A55C7" ma:contentTypeVersion="18" ma:contentTypeDescription="Create a new document." ma:contentTypeScope="" ma:versionID="e1766253a527e72edda7d13a7dbd0b14">
   <xsd:schema xmlns:xsd="http://www.w3.org/2001/XMLSchema" xmlns:xs="http://www.w3.org/2001/XMLSchema" xmlns:p="http://schemas.microsoft.com/office/2006/metadata/properties" xmlns:ns1="http://schemas.microsoft.com/sharepoint/v3" xmlns:ns2="df0119d6-037d-48b2-ace6-3d61a032d48b" xmlns:ns3="73dd82e1-f193-4ea3-b3cb-2edfae5f80e1" targetNamespace="http://schemas.microsoft.com/office/2006/metadata/properties" ma:root="true" ma:fieldsID="16d63515b0a8a0451081e9efba73b898" ns1:_="" ns2:_="" ns3:_="">
     <xsd:import namespace="http://schemas.microsoft.com/sharepoint/v3"/>
@@ -3653,36 +3533,48 @@
 </ct:contentTypeSchema>
 </file>
 
-<file path=customXml/item2.xml><?xml version="1.0" encoding="utf-8"?>
-<?mso-contentType ?>
-<FormTemplates xmlns="http://schemas.microsoft.com/sharepoint/v3/contenttype/forms">
-  <Display>DocumentLibraryForm</Display>
-  <Edit>DocumentLibraryForm</Edit>
-  <New>DocumentLibraryForm</New>
-</FormTemplates>
-</file>
-
-<file path=customXml/item3.xml><?xml version="1.0" encoding="utf-8"?>
-<p:properties xmlns:p="http://schemas.microsoft.com/office/2006/metadata/properties" xmlns:xsi="http://www.w3.org/2001/XMLSchema-instance" xmlns:pc="http://schemas.microsoft.com/office/infopath/2007/PartnerControls">
-  <documentManagement>
-    <TaxCatchAll xmlns="73dd82e1-f193-4ea3-b3cb-2edfae5f80e1" xsi:nil="true"/>
-    <lcf76f155ced4ddcb4097134ff3c332f xmlns="df0119d6-037d-48b2-ace6-3d61a032d48b">
-      <Terms xmlns="http://schemas.microsoft.com/office/infopath/2007/PartnerControls"/>
-    </lcf76f155ced4ddcb4097134ff3c332f>
-    <_ip_UnifiedCompliancePolicyUIAction xmlns="http://schemas.microsoft.com/sharepoint/v3" xsi:nil="true"/>
-    <_ip_UnifiedCompliancePolicyProperties xmlns="http://schemas.microsoft.com/sharepoint/v3" xsi:nil="true"/>
-  </documentManagement>
-</p:properties>
-</file>
-
 <file path=customXml/itemProps1.xml><?xml version="1.0" encoding="utf-8"?>
-<ds:datastoreItem xmlns:ds="http://schemas.openxmlformats.org/officeDocument/2006/customXml" ds:itemID="{6B52C652-DCC3-46CF-8CD3-79A0FF67304F}"/>
+<ds:datastoreItem xmlns:ds="http://schemas.openxmlformats.org/officeDocument/2006/customXml" ds:itemID="{9F840B13-D6DF-4BC2-B74C-E2880B3E46BE}">
+  <ds:schemaRefs>
+    <ds:schemaRef ds:uri="http://schemas.microsoft.com/office/2006/metadata/properties"/>
+    <ds:schemaRef ds:uri="http://schemas.microsoft.com/sharepoint/v3"/>
+    <ds:schemaRef ds:uri="http://purl.org/dc/terms/"/>
+    <ds:schemaRef ds:uri="http://schemas.openxmlformats.org/package/2006/metadata/core-properties"/>
+    <ds:schemaRef ds:uri="http://purl.org/dc/dcmitype/"/>
+    <ds:schemaRef ds:uri="http://schemas.microsoft.com/office/infopath/2007/PartnerControls"/>
+    <ds:schemaRef ds:uri="df0119d6-037d-48b2-ace6-3d61a032d48b"/>
+    <ds:schemaRef ds:uri="http://schemas.microsoft.com/office/2006/documentManagement/types"/>
+    <ds:schemaRef ds:uri="73dd82e1-f193-4ea3-b3cb-2edfae5f80e1"/>
+    <ds:schemaRef ds:uri="http://www.w3.org/XML/1998/namespace"/>
+    <ds:schemaRef ds:uri="http://purl.org/dc/elements/1.1/"/>
+  </ds:schemaRefs>
+</ds:datastoreItem>
 </file>
 
 <file path=customXml/itemProps2.xml><?xml version="1.0" encoding="utf-8"?>
-<ds:datastoreItem xmlns:ds="http://schemas.openxmlformats.org/officeDocument/2006/customXml" ds:itemID="{628DA83E-CC57-42A4-B3CD-6FCAA9720F57}"/>
+<ds:datastoreItem xmlns:ds="http://schemas.openxmlformats.org/officeDocument/2006/customXml" ds:itemID="{628DA83E-CC57-42A4-B3CD-6FCAA9720F57}">
+  <ds:schemaRefs>
+    <ds:schemaRef ds:uri="http://schemas.microsoft.com/sharepoint/v3/contenttype/forms"/>
+  </ds:schemaRefs>
+</ds:datastoreItem>
 </file>
 
 <file path=customXml/itemProps3.xml><?xml version="1.0" encoding="utf-8"?>
-<ds:datastoreItem xmlns:ds="http://schemas.openxmlformats.org/officeDocument/2006/customXml" ds:itemID="{9F840B13-D6DF-4BC2-B74C-E2880B3E46BE}"/>
+<ds:datastoreItem xmlns:ds="http://schemas.openxmlformats.org/officeDocument/2006/customXml" ds:itemID="{6B52C652-DCC3-46CF-8CD3-79A0FF67304F}">
+  <ds:schemaRefs>
+    <ds:schemaRef ds:uri="http://schemas.microsoft.com/office/2006/metadata/contentType"/>
+    <ds:schemaRef ds:uri="http://schemas.microsoft.com/office/2006/metadata/properties/metaAttributes"/>
+    <ds:schemaRef ds:uri="http://www.w3.org/2001/XMLSchema"/>
+    <ds:schemaRef ds:uri="http://schemas.microsoft.com/office/2006/metadata/properties"/>
+    <ds:schemaRef ds:uri="http://schemas.microsoft.com/sharepoint/v3"/>
+    <ds:schemaRef ds:uri="df0119d6-037d-48b2-ace6-3d61a032d48b"/>
+    <ds:schemaRef ds:uri="73dd82e1-f193-4ea3-b3cb-2edfae5f80e1"/>
+    <ds:schemaRef ds:uri="http://schemas.microsoft.com/office/2006/documentManagement/types"/>
+    <ds:schemaRef ds:uri="http://schemas.microsoft.com/office/infopath/2007/PartnerControls"/>
+    <ds:schemaRef ds:uri="http://schemas.openxmlformats.org/package/2006/metadata/core-properties"/>
+    <ds:schemaRef ds:uri="http://purl.org/dc/elements/1.1/"/>
+    <ds:schemaRef ds:uri="http://purl.org/dc/terms/"/>
+    <ds:schemaRef ds:uri="http://schemas.microsoft.com/internal/obd"/>
+  </ds:schemaRefs>
+</ds:datastoreItem>
 </file>
</xml_diff>